<commit_message>
Added GUI Requirements for fist page
</commit_message>
<xml_diff>
--- a/Documntation/owner.docx
+++ b/Documntation/owner.docx
@@ -153,11 +153,244 @@
         <w:t>Menu tap employees</w:t>
       </w:r>
     </w:p>
+    <w:p/>
+    <w:p/>
+    <w:p/>
+    <w:p>
+      <w:r>
+        <w:lastRenderedPageBreak/>
+        <w:t>Login Graphical user interface (GUI) :</w:t>
+      </w:r>
+    </w:p>
     <w:p>
       <w:r>
         <w:t>Reg010:</w:t>
       </w:r>
     </w:p>
+    <w:p>
+      <w:r>
+        <w:t>Reg010</w:t>
+      </w:r>
+      <w:r>
+        <w:t>a</w:t>
+      </w:r>
+      <w:r>
+        <w:t>:</w:t>
+      </w:r>
+      <w:r>
+        <w:t xml:space="preserve"> </w:t>
+      </w:r>
+      <w:r>
+        <w:t>Label “</w:t>
+      </w:r>
+      <w:r>
+        <w:t>welcome</w:t>
+      </w:r>
+      <w:r>
+        <w:t xml:space="preserve"> ma</w:t>
+      </w:r>
+      <w:r>
+        <w:t>ssage + username</w:t>
+      </w:r>
+      <w:r>
+        <w:t>” visible: True</w:t>
+      </w:r>
+    </w:p>
+    <w:p>
+      <w:r>
+        <w:t xml:space="preserve">Reg010b: </w:t>
+      </w:r>
+      <w:r>
+        <w:t>Label “</w:t>
+      </w:r>
+      <w:r>
+        <w:t xml:space="preserve">number of </w:t>
+      </w:r>
+      <w:proofErr w:type="spellStart"/>
+      <w:r>
+        <w:t>patince</w:t>
+      </w:r>
+      <w:proofErr w:type="spellEnd"/>
+      <w:r>
+        <w:t>” visible: True</w:t>
+      </w:r>
+    </w:p>
+    <w:p>
+      <w:r>
+        <w:t xml:space="preserve">Reg010c: </w:t>
+      </w:r>
+      <w:r>
+        <w:t>Label “</w:t>
+      </w:r>
+      <w:r>
+        <w:t xml:space="preserve">number of </w:t>
+      </w:r>
+      <w:proofErr w:type="spellStart"/>
+      <w:r>
+        <w:t>patince</w:t>
+      </w:r>
+      <w:proofErr w:type="spellEnd"/>
+      <w:r>
+        <w:t xml:space="preserve"> in the system</w:t>
+      </w:r>
+      <w:r>
+        <w:t>” visible: True</w:t>
+      </w:r>
+    </w:p>
+    <w:p>
+      <w:r>
+        <w:t xml:space="preserve">Reg010d: </w:t>
+      </w:r>
+      <w:r>
+        <w:t>Label “</w:t>
+      </w:r>
+      <w:r>
+        <w:t>number of doctors</w:t>
+      </w:r>
+      <w:r>
+        <w:t>” visible: True</w:t>
+      </w:r>
+    </w:p>
+    <w:p>
+      <w:r>
+        <w:t xml:space="preserve">Reg010e: </w:t>
+      </w:r>
+      <w:r>
+        <w:t>Label “</w:t>
+      </w:r>
+      <w:r>
+        <w:t>number of doctors in the system</w:t>
+      </w:r>
+      <w:r>
+        <w:t>” visible: True</w:t>
+      </w:r>
+    </w:p>
+    <w:p>
+      <w:r>
+        <w:t xml:space="preserve">Reg010f: </w:t>
+      </w:r>
+      <w:r>
+        <w:t>Label “</w:t>
+      </w:r>
+      <w:r>
+        <w:t>number of employees</w:t>
+      </w:r>
+      <w:r>
+        <w:t>” visible: True</w:t>
+      </w:r>
+    </w:p>
+    <w:p>
+      <w:r>
+        <w:t>Reg010</w:t>
+      </w:r>
+      <w:r>
+        <w:t>g</w:t>
+      </w:r>
+      <w:r>
+        <w:t xml:space="preserve">: </w:t>
+      </w:r>
+      <w:r>
+        <w:t>Label “</w:t>
+      </w:r>
+      <w:r>
+        <w:t>number of employees</w:t>
+      </w:r>
+      <w:r>
+        <w:t xml:space="preserve"> in the system</w:t>
+      </w:r>
+      <w:r>
+        <w:t>” visible: True</w:t>
+      </w:r>
+    </w:p>
+    <w:p>
+      <w:r>
+        <w:t>Reg010</w:t>
+      </w:r>
+      <w:r>
+        <w:t xml:space="preserve">h: </w:t>
+      </w:r>
+      <w:r>
+        <w:t>Button “</w:t>
+      </w:r>
+      <w:r>
+        <w:t>log out</w:t>
+      </w:r>
+      <w:r>
+        <w:t>” visible: True</w:t>
+      </w:r>
+    </w:p>
+    <w:p>
+      <w:r>
+        <w:t>Reg010i:</w:t>
+      </w:r>
+      <w:r>
+        <w:t xml:space="preserve"> </w:t>
+      </w:r>
+      <w:r>
+        <w:t>Button “</w:t>
+      </w:r>
+      <w:r>
+        <w:t>refresh stats</w:t>
+      </w:r>
+      <w:r>
+        <w:t>” visible: True</w:t>
+      </w:r>
+    </w:p>
+    <w:p>
+      <w:r>
+        <w:t>Reg010j:</w:t>
+      </w:r>
+      <w:r>
+        <w:t xml:space="preserve"> </w:t>
+      </w:r>
+      <w:r>
+        <w:t xml:space="preserve">Menu tap </w:t>
+      </w:r>
+      <w:r>
+        <w:t>“</w:t>
+      </w:r>
+      <w:r>
+        <w:t>edit account</w:t>
+      </w:r>
+      <w:r>
+        <w:t>” visible: True</w:t>
+      </w:r>
+    </w:p>
+    <w:p>
+      <w:r>
+        <w:t xml:space="preserve">Reg010k: </w:t>
+      </w:r>
+      <w:r>
+        <w:t>Menu tap “</w:t>
+      </w:r>
+      <w:r>
+        <w:t>doctors</w:t>
+      </w:r>
+      <w:r>
+        <w:t>” visible: True</w:t>
+      </w:r>
+    </w:p>
+    <w:p>
+      <w:r>
+        <w:t xml:space="preserve">Reg010l: </w:t>
+      </w:r>
+      <w:r>
+        <w:t>Menu tap “</w:t>
+      </w:r>
+      <w:r>
+        <w:t>employees</w:t>
+      </w:r>
+      <w:r>
+        <w:t>” visible: True</w:t>
+      </w:r>
+    </w:p>
+    <w:p>
+      <w:r>
+        <w:t xml:space="preserve"> </w:t>
+      </w:r>
+    </w:p>
+    <w:p/>
+    <w:p/>
     <w:p/>
     <w:p/>
     <w:p/>

</xml_diff>

<commit_message>
Added Requirements for the second page
</commit_message>
<xml_diff>
--- a/Documntation/owner.docx
+++ b/Documntation/owner.docx
@@ -24,371 +24,406 @@
       <w:r>
         <w:t>Req001:</w:t>
       </w:r>
-    </w:p>
-    <w:p>
       <w:r>
         <w:t xml:space="preserve"> </w:t>
       </w:r>
+      <w:r>
+        <w:t>welcome</w:t>
+      </w:r>
+      <w:r>
+        <w:t xml:space="preserve"> message + </w:t>
+      </w:r>
+      <w:r>
+        <w:t>username</w:t>
+      </w:r>
+    </w:p>
+    <w:p>
+      <w:r>
+        <w:t>Req002:</w:t>
+      </w:r>
+      <w:r>
+        <w:t xml:space="preserve"> Number of patince on the system</w:t>
+      </w:r>
+    </w:p>
+    <w:p>
+      <w:r>
+        <w:t>Reg003: Number of doctors on the system</w:t>
+      </w:r>
+    </w:p>
+    <w:p>
+      <w:r>
+        <w:t>Reg004: Number of employees on the system</w:t>
+      </w:r>
+    </w:p>
+    <w:p>
+      <w:r>
+        <w:t xml:space="preserve">Reg005: </w:t>
+      </w:r>
+      <w:r>
+        <w:t xml:space="preserve">Pressing "log out" button at any time should close the page and log the time the user logged out and open the log in page </w:t>
+      </w:r>
+    </w:p>
+    <w:p>
+      <w:r>
+        <w:t xml:space="preserve">Reg006: </w:t>
+      </w:r>
+      <w:r>
+        <w:t>Pressing "Refresh stats" to connection with database</w:t>
+      </w:r>
+    </w:p>
+    <w:p>
+      <w:r>
+        <w:t xml:space="preserve">Reg007:Menu tap </w:t>
+      </w:r>
+      <w:r>
+        <w:t>edit account</w:t>
+      </w:r>
+    </w:p>
+    <w:p>
+      <w:r>
+        <w:t>Reg008:Menu tap doctors</w:t>
+      </w:r>
+    </w:p>
+    <w:p>
+      <w:r>
+        <w:t>Reg009:Menu tap employees</w:t>
+      </w:r>
+    </w:p>
+    <w:p/>
+    <w:p/>
+    <w:p/>
+    <w:p/>
+    <w:p>
+      <w:r>
+        <w:t>Login Graphical user interface (GUI) :</w:t>
+      </w:r>
+    </w:p>
+    <w:p>
+      <w:r>
+        <w:t>Reg010:</w:t>
+      </w:r>
+    </w:p>
+    <w:p>
+      <w:r>
+        <w:t xml:space="preserve">Reg010a: </w:t>
+      </w:r>
+      <w:r>
+        <w:t>Label “</w:t>
+      </w:r>
+      <w:r>
+        <w:t>welcome</w:t>
+      </w:r>
+      <w:r>
+        <w:t xml:space="preserve"> ma</w:t>
+      </w:r>
+      <w:r>
+        <w:t>ssage + username</w:t>
+      </w:r>
+      <w:r>
+        <w:t>” visible: True</w:t>
+      </w:r>
+    </w:p>
+    <w:p>
+      <w:r>
+        <w:t xml:space="preserve">Reg010b: </w:t>
+      </w:r>
+      <w:r>
+        <w:t>Label “</w:t>
+      </w:r>
+      <w:r>
+        <w:t>number of patince</w:t>
+      </w:r>
+      <w:r>
+        <w:t>” visible: True</w:t>
+      </w:r>
+    </w:p>
+    <w:p>
+      <w:r>
+        <w:t xml:space="preserve">Reg010c: </w:t>
+      </w:r>
+      <w:r>
+        <w:t>Label “</w:t>
+      </w:r>
+      <w:r>
+        <w:t>number of patince in the system</w:t>
+      </w:r>
+      <w:r>
+        <w:t>” visible: True</w:t>
+      </w:r>
+    </w:p>
+    <w:p>
+      <w:r>
+        <w:t xml:space="preserve">Reg010d: </w:t>
+      </w:r>
+      <w:r>
+        <w:t>Label “</w:t>
+      </w:r>
+      <w:r>
+        <w:t>number of doctors</w:t>
+      </w:r>
+      <w:r>
+        <w:t>” visible: True</w:t>
+      </w:r>
+    </w:p>
+    <w:p>
+      <w:r>
+        <w:t xml:space="preserve">Reg010e: </w:t>
+      </w:r>
+      <w:r>
+        <w:t>Label “</w:t>
+      </w:r>
+      <w:r>
+        <w:t>number of doctors in the system</w:t>
+      </w:r>
+      <w:r>
+        <w:t>” visible: True</w:t>
+      </w:r>
+    </w:p>
+    <w:p>
+      <w:r>
+        <w:t xml:space="preserve">Reg010f: </w:t>
+      </w:r>
+      <w:r>
+        <w:t>Label “</w:t>
+      </w:r>
+      <w:r>
+        <w:t>number of employees</w:t>
+      </w:r>
+      <w:r>
+        <w:t>” visible: True</w:t>
+      </w:r>
+    </w:p>
+    <w:p>
+      <w:r>
+        <w:t>Reg010</w:t>
+      </w:r>
+      <w:r>
+        <w:t>g</w:t>
+      </w:r>
+      <w:r>
+        <w:t xml:space="preserve">: </w:t>
+      </w:r>
+      <w:r>
+        <w:t>Label “</w:t>
+      </w:r>
+      <w:r>
+        <w:t>number of employees in the system</w:t>
+      </w:r>
+      <w:r>
+        <w:t>” visible: True</w:t>
+      </w:r>
+    </w:p>
+    <w:p>
+      <w:r>
+        <w:lastRenderedPageBreak/>
+        <w:t>Reg010</w:t>
+      </w:r>
+      <w:r>
+        <w:t xml:space="preserve">h: </w:t>
+      </w:r>
+      <w:r>
+        <w:t>Button “</w:t>
+      </w:r>
+      <w:r>
+        <w:t>log out</w:t>
+      </w:r>
+      <w:r>
+        <w:t>” visible: True</w:t>
+      </w:r>
+    </w:p>
+    <w:p>
+      <w:r>
+        <w:t>Reg010i:</w:t>
+      </w:r>
+      <w:r>
+        <w:t xml:space="preserve"> Button “</w:t>
+      </w:r>
+      <w:r>
+        <w:t>refresh stats</w:t>
+      </w:r>
+      <w:r>
+        <w:t>” visible: True</w:t>
+      </w:r>
+    </w:p>
+    <w:p>
+      <w:r>
+        <w:t>Reg010j:</w:t>
+      </w:r>
+      <w:r>
+        <w:t xml:space="preserve"> </w:t>
+      </w:r>
+      <w:r>
+        <w:t>Menu tap “edit account” visible: True</w:t>
+      </w:r>
+    </w:p>
+    <w:p>
+      <w:r>
+        <w:t>Reg010k: Menu tap “doctors” visible: True</w:t>
+      </w:r>
+    </w:p>
+    <w:p>
+      <w:r>
+        <w:t>Reg010l: Menu tap “employees” visible: True</w:t>
+      </w:r>
+    </w:p>
+    <w:p/>
+    <w:p>
+      <w:r>
+        <w:t>Change name screen :</w:t>
+      </w:r>
+    </w:p>
+    <w:p>
+      <w:r>
+        <w:rPr>
+          <w:noProof/>
+        </w:rPr>
+        <w:drawing>
+          <wp:inline distT="0" distB="0" distL="0" distR="0" wp14:anchorId="1EEDAAFC" wp14:editId="637B4374">
+            <wp:extent cx="5401791" cy="3414209"/>
+            <wp:effectExtent l="0" t="0" r="8890" b="0"/>
+            <wp:docPr id="1" name="Picture 1" descr="Graphical user interface, website&#10;&#10;Description automatically generated"/>
+            <wp:cNvGraphicFramePr>
+              <a:graphicFrameLocks xmlns:a="http://schemas.openxmlformats.org/drawingml/2006/main" noChangeAspect="1"/>
+            </wp:cNvGraphicFramePr>
+            <a:graphic xmlns:a="http://schemas.openxmlformats.org/drawingml/2006/main">
+              <a:graphicData uri="http://schemas.openxmlformats.org/drawingml/2006/picture">
+                <pic:pic xmlns:pic="http://schemas.openxmlformats.org/drawingml/2006/picture">
+                  <pic:nvPicPr>
+                    <pic:cNvPr id="1" name="Picture 1" descr="Graphical user interface, website&#10;&#10;Description automatically generated"/>
+                    <pic:cNvPicPr/>
+                  </pic:nvPicPr>
+                  <pic:blipFill>
+                    <a:blip r:embed="rId4">
+                      <a:extLst>
+                        <a:ext uri="{28A0092B-C50C-407E-A947-70E740481C1C}">
+                          <a14:useLocalDpi xmlns:a14="http://schemas.microsoft.com/office/drawing/2010/main" val="0"/>
+                        </a:ext>
+                      </a:extLst>
+                    </a:blip>
+                    <a:stretch>
+                      <a:fillRect/>
+                    </a:stretch>
+                  </pic:blipFill>
+                  <pic:spPr>
+                    <a:xfrm>
+                      <a:off x="0" y="0"/>
+                      <a:ext cx="5418498" cy="3424768"/>
+                    </a:xfrm>
+                    <a:prstGeom prst="rect">
+                      <a:avLst/>
+                    </a:prstGeom>
+                  </pic:spPr>
+                </pic:pic>
+              </a:graphicData>
+            </a:graphic>
+          </wp:inline>
+        </w:drawing>
+      </w:r>
+    </w:p>
+    <w:p>
+      <w:r>
+        <w:t xml:space="preserve"> </w:t>
+      </w:r>
+      <w:r>
+        <w:t>Re</w:t>
+      </w:r>
+      <w:r>
+        <w:t>g011</w:t>
+      </w:r>
+      <w:r>
+        <w:t>: No fields can be empty</w:t>
+      </w:r>
+    </w:p>
+    <w:p>
+      <w:r>
+        <w:t>Re</w:t>
+      </w:r>
+      <w:r>
+        <w:t>g011</w:t>
+      </w:r>
+      <w:r>
+        <w:t xml:space="preserve">a: if detected any field is empty when add button is pressed display error message “Empty </w:t>
+      </w:r>
       <w:proofErr w:type="spellStart"/>
       <w:r>
-        <w:t>welecome</w:t>
+        <w:t>TextField</w:t>
       </w:r>
       <w:proofErr w:type="spellEnd"/>
       <w:r>
-        <w:t xml:space="preserve"> message + </w:t>
-      </w:r>
-      <w:proofErr w:type="gramStart"/>
-      <w:r>
-        <w:t>user name</w:t>
-      </w:r>
-      <w:proofErr w:type="gramEnd"/>
+        <w:t xml:space="preserve"> Detected”</w:t>
+      </w:r>
+    </w:p>
+    <w:p>
+      <w:r>
+        <w:t>Req0</w:t>
+      </w:r>
+      <w:r>
+        <w:t>12</w:t>
+      </w:r>
+      <w:r>
+        <w:t xml:space="preserve"> :</w:t>
+      </w:r>
+    </w:p>
+    <w:p>
+      <w:r>
+        <w:t>Owner username must start with “OWN” in capital or small then followed by users unique ID</w:t>
+      </w:r>
+    </w:p>
+    <w:p>
+      <w:r>
+        <w:t>Re</w:t>
+      </w:r>
+      <w:r>
+        <w:t>g01</w:t>
+      </w:r>
+      <w:r>
+        <w:t>3</w:t>
+      </w:r>
+      <w:r>
+        <w:t xml:space="preserve">: Full name must not contain any letters </w:t>
+      </w:r>
+    </w:p>
+    <w:p>
+      <w:r>
+        <w:t>Re</w:t>
+      </w:r>
+      <w:r>
+        <w:t>g01</w:t>
+      </w:r>
+      <w:r>
+        <w:t>3</w:t>
+      </w:r>
+      <w:r>
+        <w:t>a: if detected number in  Full name field</w:t>
+      </w:r>
       <w:r>
         <w:t xml:space="preserve"> </w:t>
       </w:r>
-    </w:p>
-    <w:p/>
-    <w:p/>
-    <w:p>
-      <w:r>
-        <w:t>Req002:</w:t>
-      </w:r>
-      <w:r>
-        <w:t xml:space="preserve"> </w:t>
-      </w:r>
-    </w:p>
-    <w:p>
-      <w:r>
-        <w:t xml:space="preserve">Number of </w:t>
-      </w:r>
-      <w:proofErr w:type="spellStart"/>
-      <w:r>
-        <w:t>patince</w:t>
-      </w:r>
-      <w:proofErr w:type="spellEnd"/>
-      <w:r>
-        <w:t xml:space="preserve"> on the system</w:t>
-      </w:r>
-    </w:p>
-    <w:p>
-      <w:r>
-        <w:t>Reg003:</w:t>
-      </w:r>
-    </w:p>
-    <w:p>
-      <w:r>
-        <w:t xml:space="preserve"> Number of doctors on the system</w:t>
-      </w:r>
-    </w:p>
-    <w:p>
-      <w:r>
-        <w:t>Reg004:</w:t>
-      </w:r>
-    </w:p>
-    <w:p>
-      <w:r>
-        <w:t xml:space="preserve"> Number of employees on the system</w:t>
-      </w:r>
-    </w:p>
-    <w:p>
-      <w:r>
-        <w:t>Reg005:</w:t>
-      </w:r>
-    </w:p>
-    <w:p>
-      <w:r>
-        <w:t xml:space="preserve"> log out button to log </w:t>
-      </w:r>
-    </w:p>
-    <w:p>
-      <w:r>
-        <w:t>Reg006:</w:t>
-      </w:r>
-    </w:p>
-    <w:p>
-      <w:r>
-        <w:t xml:space="preserve"> refresh stats button </w:t>
-      </w:r>
-      <w:r>
-        <w:t>from database</w:t>
-      </w:r>
-    </w:p>
-    <w:p>
-      <w:r>
-        <w:t>Reg007:</w:t>
-      </w:r>
-    </w:p>
-    <w:p>
-      <w:r>
-        <w:t xml:space="preserve">Menu </w:t>
-      </w:r>
-      <w:proofErr w:type="gramStart"/>
-      <w:r>
-        <w:t>tap</w:t>
-      </w:r>
-      <w:proofErr w:type="gramEnd"/>
-      <w:r>
-        <w:t xml:space="preserve"> </w:t>
-      </w:r>
-      <w:r>
-        <w:t>edit account</w:t>
-      </w:r>
-    </w:p>
-    <w:p>
-      <w:r>
-        <w:t>Reg008:</w:t>
-      </w:r>
-    </w:p>
-    <w:p>
-      <w:r>
-        <w:t>Menu tap doctors</w:t>
-      </w:r>
-    </w:p>
-    <w:p>
-      <w:r>
-        <w:t>Reg009:</w:t>
-      </w:r>
-    </w:p>
-    <w:p>
-      <w:r>
-        <w:t>Menu tap employees</w:t>
-      </w:r>
-    </w:p>
-    <w:p/>
-    <w:p/>
-    <w:p/>
-    <w:p>
-      <w:r>
-        <w:lastRenderedPageBreak/>
-        <w:t>Login Graphical user interface (GUI) :</w:t>
-      </w:r>
-    </w:p>
-    <w:p>
-      <w:r>
-        <w:t>Reg010:</w:t>
-      </w:r>
-    </w:p>
-    <w:p>
-      <w:r>
-        <w:t>Reg010</w:t>
-      </w:r>
-      <w:r>
-        <w:t>a</w:t>
-      </w:r>
-      <w:r>
-        <w:t>:</w:t>
-      </w:r>
-      <w:r>
-        <w:t xml:space="preserve"> </w:t>
-      </w:r>
-      <w:r>
-        <w:t>Label “</w:t>
-      </w:r>
-      <w:r>
-        <w:t>welcome</w:t>
-      </w:r>
-      <w:r>
-        <w:t xml:space="preserve"> ma</w:t>
-      </w:r>
-      <w:r>
-        <w:t>ssage + username</w:t>
-      </w:r>
-      <w:r>
-        <w:t>” visible: True</w:t>
-      </w:r>
-    </w:p>
-    <w:p>
-      <w:r>
-        <w:t xml:space="preserve">Reg010b: </w:t>
-      </w:r>
-      <w:r>
-        <w:t>Label “</w:t>
-      </w:r>
-      <w:r>
-        <w:t xml:space="preserve">number of </w:t>
-      </w:r>
-      <w:proofErr w:type="spellStart"/>
-      <w:r>
-        <w:t>patince</w:t>
-      </w:r>
-      <w:proofErr w:type="spellEnd"/>
-      <w:r>
-        <w:t>” visible: True</w:t>
-      </w:r>
-    </w:p>
-    <w:p>
-      <w:r>
-        <w:t xml:space="preserve">Reg010c: </w:t>
-      </w:r>
-      <w:r>
-        <w:t>Label “</w:t>
-      </w:r>
-      <w:r>
-        <w:t xml:space="preserve">number of </w:t>
-      </w:r>
-      <w:proofErr w:type="spellStart"/>
-      <w:r>
-        <w:t>patince</w:t>
-      </w:r>
-      <w:proofErr w:type="spellEnd"/>
-      <w:r>
-        <w:t xml:space="preserve"> in the system</w:t>
-      </w:r>
-      <w:r>
-        <w:t>” visible: True</w:t>
-      </w:r>
-    </w:p>
-    <w:p>
-      <w:r>
-        <w:t xml:space="preserve">Reg010d: </w:t>
-      </w:r>
-      <w:r>
-        <w:t>Label “</w:t>
-      </w:r>
-      <w:r>
-        <w:t>number of doctors</w:t>
-      </w:r>
-      <w:r>
-        <w:t>” visible: True</w:t>
-      </w:r>
-    </w:p>
-    <w:p>
-      <w:r>
-        <w:t xml:space="preserve">Reg010e: </w:t>
-      </w:r>
-      <w:r>
-        <w:t>Label “</w:t>
-      </w:r>
-      <w:r>
-        <w:t>number of doctors in the system</w:t>
-      </w:r>
-      <w:r>
-        <w:t>” visible: True</w:t>
-      </w:r>
-    </w:p>
-    <w:p>
-      <w:r>
-        <w:t xml:space="preserve">Reg010f: </w:t>
-      </w:r>
-      <w:r>
-        <w:t>Label “</w:t>
-      </w:r>
-      <w:r>
-        <w:t>number of employees</w:t>
-      </w:r>
-      <w:r>
-        <w:t>” visible: True</w:t>
-      </w:r>
-    </w:p>
-    <w:p>
-      <w:r>
-        <w:t>Reg010</w:t>
-      </w:r>
-      <w:r>
-        <w:t>g</w:t>
-      </w:r>
-      <w:r>
-        <w:t xml:space="preserve">: </w:t>
-      </w:r>
-      <w:r>
-        <w:t>Label “</w:t>
-      </w:r>
-      <w:r>
-        <w:t>number of employees</w:t>
-      </w:r>
-      <w:r>
-        <w:t xml:space="preserve"> in the system</w:t>
-      </w:r>
-      <w:r>
-        <w:t>” visible: True</w:t>
-      </w:r>
-    </w:p>
-    <w:p>
-      <w:r>
-        <w:t>Reg010</w:t>
-      </w:r>
-      <w:r>
-        <w:t xml:space="preserve">h: </w:t>
-      </w:r>
-      <w:r>
-        <w:t>Button “</w:t>
-      </w:r>
-      <w:r>
-        <w:t>log out</w:t>
-      </w:r>
-      <w:r>
-        <w:t>” visible: True</w:t>
-      </w:r>
-    </w:p>
-    <w:p>
-      <w:r>
-        <w:t>Reg010i:</w:t>
-      </w:r>
-      <w:r>
-        <w:t xml:space="preserve"> </w:t>
-      </w:r>
-      <w:r>
-        <w:t>Button “</w:t>
-      </w:r>
-      <w:r>
-        <w:t>refresh stats</w:t>
-      </w:r>
-      <w:r>
-        <w:t>” visible: True</w:t>
-      </w:r>
-    </w:p>
-    <w:p>
-      <w:r>
-        <w:t>Reg010j:</w:t>
-      </w:r>
-      <w:r>
-        <w:t xml:space="preserve"> </w:t>
-      </w:r>
-      <w:r>
-        <w:t xml:space="preserve">Menu tap </w:t>
-      </w:r>
-      <w:r>
-        <w:t>“</w:t>
-      </w:r>
-      <w:r>
-        <w:t>edit account</w:t>
-      </w:r>
-      <w:r>
-        <w:t>” visible: True</w:t>
-      </w:r>
-    </w:p>
-    <w:p>
-      <w:r>
-        <w:t xml:space="preserve">Reg010k: </w:t>
-      </w:r>
-      <w:r>
-        <w:t>Menu tap “</w:t>
-      </w:r>
-      <w:r>
-        <w:t>doctors</w:t>
-      </w:r>
-      <w:r>
-        <w:t>” visible: True</w:t>
-      </w:r>
-    </w:p>
-    <w:p>
-      <w:r>
-        <w:t xml:space="preserve">Reg010l: </w:t>
-      </w:r>
-      <w:r>
-        <w:t>Menu tap “</w:t>
-      </w:r>
-      <w:r>
-        <w:t>employees</w:t>
-      </w:r>
-      <w:r>
-        <w:t>” visible: True</w:t>
-      </w:r>
-    </w:p>
-    <w:p>
-      <w:r>
-        <w:t xml:space="preserve"> </w:t>
-      </w:r>
-    </w:p>
+      <w:r>
+        <w:t>when add button is pressed display error message “Full-name Cannot Contain  Number”</w:t>
+      </w:r>
+    </w:p>
+    <w:p>
+      <w:r>
+        <w:t xml:space="preserve">Reg014 : </w:t>
+      </w:r>
+    </w:p>
+    <w:p>
+      <w:r>
+        <w:t>Pressing "</w:t>
+      </w:r>
+      <w:r>
+        <w:t>Apply change</w:t>
+      </w:r>
+      <w:r>
+        <w:t xml:space="preserve">" </w:t>
+      </w:r>
+      <w:r>
+        <w:t>to save in database</w:t>
+      </w:r>
+    </w:p>
+    <w:p/>
+    <w:p/>
     <w:p/>
     <w:p/>
     <w:p/>
@@ -810,7 +845,6 @@
   <w:style w:type="character" w:default="1" w:styleId="DefaultParagraphFont">
     <w:name w:val="Default Paragraph Font"/>
     <w:uiPriority w:val="1"/>
-    <w:semiHidden/>
     <w:unhideWhenUsed/>
   </w:style>
   <w:style w:type="table" w:default="1" w:styleId="TableNormal">

</xml_diff>